<commit_message>
edição estilo das referências
</commit_message>
<xml_diff>
--- a/sources/template.docx
+++ b/sources/template.docx
@@ -1598,6 +1598,8 @@
     <w:uiPriority w:val="0"/>
     <w:qFormat/>
     <w:pPr>
+      <w:tabs/>
+      <w:ind w:left="567" w:right="0" w:hanging="567"/>
       <w:jc w:val="left"/>
     </w:pPr>
     <w:rPr>
@@ -1684,13 +1686,17 @@
   <w:style w:type="paragraph" w:styleId="Footer">
     <w:name w:val="Footer"/>
     <w:basedOn w:val="Normal"/>
-    <w:pPr/>
+    <w:pPr>
+      <w:suppressLineNumbers/>
+    </w:pPr>
     <w:rPr/>
   </w:style>
   <w:style w:type="paragraph" w:styleId="Header">
     <w:name w:val="Header"/>
     <w:basedOn w:val="Normal"/>
-    <w:pPr/>
+    <w:pPr>
+      <w:suppressLineNumbers/>
+    </w:pPr>
     <w:rPr/>
   </w:style>
   <w:style w:type="table" w:default="1" w:styleId="21">

</xml_diff>